<commit_message>
Add `task-9` in `financial-mathematics`
</commit_message>
<xml_diff>
--- a/3-course-6-semester/financial-mathematics/task-8/ПМ1901 Вексель процентный Бронников.docx
+++ b/3-course-6-semester/financial-mathematics/task-8/ПМ1901 Вексель процентный Бронников.docx
@@ -635,31 +635,7 @@
                               <w:rPr>
                                 <w:i/>
                               </w:rPr>
-                              <w:t>г. СПб ул. Ленина д.1------------------</w:t>
-                            </w:r>
-                            <w:r>
-                              <w:rPr>
-                                <w:i/>
-                              </w:rPr>
-                              <w:t>-------------</w:t>
-                            </w:r>
-                            <w:r>
-                              <w:rPr>
-                                <w:i/>
-                              </w:rPr>
-                              <w:t>----</w:t>
-                            </w:r>
-                            <w:r>
-                              <w:rPr>
-                                <w:i/>
-                              </w:rPr>
-                              <w:t>-</w:t>
-                            </w:r>
-                            <w:r>
-                              <w:rPr>
-                                <w:i/>
-                              </w:rPr>
-                              <w:t>--</w:t>
+                              <w:t>г. СПб ул. Ленина д.1--------------------------------------</w:t>
                             </w:r>
                           </w:p>
                         </w:txbxContent>
@@ -701,31 +677,7 @@
                         <w:rPr>
                           <w:i/>
                         </w:rPr>
-                        <w:t>г. СПб ул. Ленина д.1------------------</w:t>
-                      </w:r>
-                      <w:r>
-                        <w:rPr>
-                          <w:i/>
-                        </w:rPr>
-                        <w:t>-------------</w:t>
-                      </w:r>
-                      <w:r>
-                        <w:rPr>
-                          <w:i/>
-                        </w:rPr>
-                        <w:t>----</w:t>
-                      </w:r>
-                      <w:r>
-                        <w:rPr>
-                          <w:i/>
-                        </w:rPr>
-                        <w:t>-</w:t>
-                      </w:r>
-                      <w:r>
-                        <w:rPr>
-                          <w:i/>
-                        </w:rPr>
-                        <w:t>--</w:t>
+                        <w:t>г. СПб ул. Ленина д.1--------------------------------------</w:t>
                       </w:r>
                     </w:p>
                   </w:txbxContent>
@@ -891,19 +843,7 @@
                               <w:rPr>
                                 <w:i/>
                               </w:rPr>
-                              <w:t xml:space="preserve">15 </w:t>
-                            </w:r>
-                            <w:r>
-                              <w:rPr>
-                                <w:i/>
-                              </w:rPr>
-                              <w:t>сент</w:t>
-                            </w:r>
-                            <w:r>
-                              <w:rPr>
-                                <w:i/>
-                              </w:rPr>
-                              <w:t xml:space="preserve"> 202</w:t>
+                              <w:t>15 сент 202</w:t>
                             </w:r>
                             <w:r>
                               <w:rPr>
@@ -953,19 +893,7 @@
                         <w:rPr>
                           <w:i/>
                         </w:rPr>
-                        <w:t xml:space="preserve">15 </w:t>
-                      </w:r>
-                      <w:r>
-                        <w:rPr>
-                          <w:i/>
-                        </w:rPr>
-                        <w:t>сент</w:t>
-                      </w:r>
-                      <w:r>
-                        <w:rPr>
-                          <w:i/>
-                        </w:rPr>
-                        <w:t xml:space="preserve"> 202</w:t>
+                        <w:t>15 сент 202</w:t>
                       </w:r>
                       <w:r>
                         <w:rPr>
@@ -1245,7 +1173,19 @@
                               <w:rPr>
                                 <w:i/>
                               </w:rPr>
-                              <w:t>15 дек 2021, СПб-----------------------------------------</w:t>
+                              <w:t>15 дек 2021</w:t>
+                            </w:r>
+                            <w:r>
+                              <w:rPr>
+                                <w:i/>
+                              </w:rPr>
+                              <w:t>--</w:t>
+                            </w:r>
+                            <w:r>
+                              <w:rPr>
+                                <w:i/>
+                              </w:rPr>
+                              <w:t>-----------------------------------------</w:t>
                             </w:r>
                           </w:p>
                         </w:txbxContent>
@@ -1283,7 +1223,19 @@
                         <w:rPr>
                           <w:i/>
                         </w:rPr>
-                        <w:t>15 дек 2021, СПб-----------------------------------------</w:t>
+                        <w:t>15 дек 2021</w:t>
+                      </w:r>
+                      <w:r>
+                        <w:rPr>
+                          <w:i/>
+                        </w:rPr>
+                        <w:t>--</w:t>
+                      </w:r>
+                      <w:r>
+                        <w:rPr>
+                          <w:i/>
+                        </w:rPr>
+                        <w:t>-----------------------------------------</w:t>
                       </w:r>
                     </w:p>
                   </w:txbxContent>
@@ -1755,19 +1707,7 @@
                               <w:rPr>
                                 <w:i/>
                               </w:rPr>
-                              <w:t>-----------------------------------------------------</w:t>
-                            </w:r>
-                            <w:r>
-                              <w:rPr>
-                                <w:i/>
-                              </w:rPr>
-                              <w:t>----------------------------------------------------</w:t>
-                            </w:r>
-                            <w:r>
-                              <w:rPr>
-                                <w:i/>
-                              </w:rPr>
-                              <w:t>--</w:t>
+                              <w:t>-----------------------------------------------------------------------------------------------------------</w:t>
                             </w:r>
                           </w:p>
                         </w:txbxContent>
@@ -1805,19 +1745,7 @@
                         <w:rPr>
                           <w:i/>
                         </w:rPr>
-                        <w:t>-----------------------------------------------------</w:t>
-                      </w:r>
-                      <w:r>
-                        <w:rPr>
-                          <w:i/>
-                        </w:rPr>
-                        <w:t>----------------------------------------------------</w:t>
-                      </w:r>
-                      <w:r>
-                        <w:rPr>
-                          <w:i/>
-                        </w:rPr>
-                        <w:t>--</w:t>
+                        <w:t>-----------------------------------------------------------------------------------------------------------</w:t>
                       </w:r>
                     </w:p>
                   </w:txbxContent>
@@ -2852,6 +2780,7 @@
     <w:lsdException w:name="HTML Sample" w:semiHidden="1" w:unhideWhenUsed="1"/>
     <w:lsdException w:name="HTML Typewriter" w:semiHidden="1" w:unhideWhenUsed="1"/>
     <w:lsdException w:name="HTML Variable" w:semiHidden="1" w:unhideWhenUsed="1"/>
+    <w:lsdException w:name="Normal Table" w:semiHidden="1" w:unhideWhenUsed="1"/>
     <w:lsdException w:name="annotation subject" w:semiHidden="1" w:unhideWhenUsed="1"/>
     <w:lsdException w:name="No List" w:semiHidden="1" w:unhideWhenUsed="1"/>
     <w:lsdException w:name="Outline List 1" w:semiHidden="1" w:unhideWhenUsed="1"/>
@@ -2894,8 +2823,11 @@
     <w:lsdException w:name="Table Contemporary" w:semiHidden="1" w:unhideWhenUsed="1"/>
     <w:lsdException w:name="Table Elegant" w:semiHidden="1" w:unhideWhenUsed="1"/>
     <w:lsdException w:name="Table Professional" w:semiHidden="1" w:unhideWhenUsed="1"/>
+    <w:lsdException w:name="Table Subtle 1" w:semiHidden="1" w:unhideWhenUsed="1"/>
     <w:lsdException w:name="Table Subtle 2" w:semiHidden="1" w:unhideWhenUsed="1"/>
     <w:lsdException w:name="Table Web 1" w:semiHidden="1" w:unhideWhenUsed="1"/>
+    <w:lsdException w:name="Table Web 2" w:semiHidden="1" w:unhideWhenUsed="1"/>
+    <w:lsdException w:name="Table Web 3" w:semiHidden="1" w:unhideWhenUsed="1"/>
     <w:lsdException w:name="Balloon Text" w:semiHidden="1" w:unhideWhenUsed="1"/>
     <w:lsdException w:name="Table Grid" w:uiPriority="39"/>
     <w:lsdException w:name="Table Theme" w:semiHidden="1" w:unhideWhenUsed="1"/>

</xml_diff>